<commit_message>
Alteração no arquivo word
</commit_message>
<xml_diff>
--- a/Giovanni_Siena.docx
+++ b/Giovanni_Siena.docx
@@ -111,8 +111,6 @@
         </w:rPr>
         <w:t>Sorte</w:t>
       </w:r>
-      <w:bookmarkStart w:id="0" w:name="_GoBack"/>
-      <w:bookmarkEnd w:id="0"/>
       <w:r>
         <w:rPr>
           <w:rFonts w:ascii="Merriweather" w:eastAsia="Merriweather" w:hAnsi="Merriweather" w:cs="Merriweather"/>
@@ -374,6 +372,36 @@
         </w:rPr>
         <w:t>, sabendo que cada novo dia é uma oportunidade para aprender, crescer e amar ainda mais.”</w:t>
       </w:r>
+    </w:p>
+    <w:p>
+      <w:pPr>
+        <w:ind w:left="-566" w:firstLine="566"/>
+        <w:rPr>
+          <w:rFonts w:ascii="Merriweather" w:eastAsia="Merriweather" w:hAnsi="Merriweather" w:cs="Merriweather"/>
+          <w:sz w:val="34"/>
+          <w:szCs w:val="34"/>
+        </w:rPr>
+      </w:pPr>
+    </w:p>
+    <w:p>
+      <w:pPr>
+        <w:ind w:left="-566" w:firstLine="566"/>
+        <w:rPr>
+          <w:rFonts w:ascii="Merriweather" w:eastAsia="Merriweather" w:hAnsi="Merriweather" w:cs="Merriweather"/>
+          <w:sz w:val="34"/>
+          <w:szCs w:val="34"/>
+        </w:rPr>
+      </w:pPr>
+      <w:r>
+        <w:rPr>
+          <w:rFonts w:ascii="Merriweather" w:eastAsia="Merriweather" w:hAnsi="Merriweather" w:cs="Merriweather"/>
+          <w:sz w:val="34"/>
+          <w:szCs w:val="34"/>
+        </w:rPr>
+        <w:t xml:space="preserve">Já estava grifado </w:t>
+      </w:r>
+      <w:bookmarkStart w:id="0" w:name="_GoBack"/>
+      <w:bookmarkEnd w:id="0"/>
     </w:p>
     <w:p>
       <w:pPr>

</xml_diff>